<commit_message>
finish exam q6 and finalize
</commit_message>
<xml_diff>
--- a/exam/exam.docx
+++ b/exam/exam.docx
@@ -10576,10 +10576,1831 @@
     </w:p>
     <w:p>
       <w:pPr>
-        <w:rPr>
-          <w:rFonts w:eastAsiaTheme="minorEastAsia"/>
-        </w:rPr>
-      </w:pPr>
+        <w:ind w:firstLine="720"/>
+        <w:rPr>
+          <w:rFonts w:eastAsiaTheme="minorEastAsia"/>
+        </w:rPr>
+      </w:pPr>
+      <w:r>
+        <w:rPr>
+          <w:rFonts w:eastAsiaTheme="minorEastAsia"/>
+        </w:rPr>
+        <w:t xml:space="preserve">The goal is to prove that for every </w:t>
+      </w:r>
+      <m:oMath>
+        <m:sSub>
+          <m:sSubPr>
+            <m:ctrlPr>
+              <w:rPr>
+                <w:rFonts w:ascii="Cambria Math" w:eastAsiaTheme="minorEastAsia" w:hAnsi="Cambria Math"/>
+                <w:i/>
+              </w:rPr>
+            </m:ctrlPr>
+          </m:sSubPr>
+          <m:e>
+            <m:r>
+              <w:rPr>
+                <w:rFonts w:ascii="Cambria Math" w:eastAsiaTheme="minorEastAsia" w:hAnsi="Cambria Math"/>
+              </w:rPr>
+              <m:t>S</m:t>
+            </m:r>
+          </m:e>
+          <m:sub>
+            <m:r>
+              <w:rPr>
+                <w:rFonts w:ascii="Cambria Math" w:eastAsiaTheme="minorEastAsia" w:hAnsi="Cambria Math"/>
+              </w:rPr>
+              <m:t>i, j</m:t>
+            </m:r>
+          </m:sub>
+        </m:sSub>
+        <m:r>
+          <w:rPr>
+            <w:rFonts w:ascii="Cambria Math" w:eastAsiaTheme="minorEastAsia" w:hAnsi="Cambria Math"/>
+          </w:rPr>
+          <m:t>=</m:t>
+        </m:r>
+        <m:d>
+          <m:dPr>
+            <m:begChr m:val="{"/>
+            <m:endChr m:val="}"/>
+            <m:ctrlPr>
+              <w:rPr>
+                <w:rFonts w:ascii="Cambria Math" w:eastAsiaTheme="minorEastAsia" w:hAnsi="Cambria Math"/>
+                <w:i/>
+              </w:rPr>
+            </m:ctrlPr>
+          </m:dPr>
+          <m:e>
+            <m:sSub>
+              <m:sSubPr>
+                <m:ctrlPr>
+                  <w:rPr>
+                    <w:rFonts w:ascii="Cambria Math" w:eastAsiaTheme="minorEastAsia" w:hAnsi="Cambria Math"/>
+                    <w:i/>
+                  </w:rPr>
+                </m:ctrlPr>
+              </m:sSubPr>
+              <m:e>
+                <m:r>
+                  <w:rPr>
+                    <w:rFonts w:ascii="Cambria Math" w:eastAsiaTheme="minorEastAsia" w:hAnsi="Cambria Math"/>
+                  </w:rPr>
+                  <m:t>s</m:t>
+                </m:r>
+              </m:e>
+              <m:sub>
+                <m:r>
+                  <w:rPr>
+                    <w:rFonts w:ascii="Cambria Math" w:eastAsiaTheme="minorEastAsia" w:hAnsi="Cambria Math"/>
+                  </w:rPr>
+                  <m:t>i</m:t>
+                </m:r>
+              </m:sub>
+            </m:sSub>
+            <m:r>
+              <w:rPr>
+                <w:rFonts w:ascii="Cambria Math" w:eastAsiaTheme="minorEastAsia" w:hAnsi="Cambria Math"/>
+              </w:rPr>
+              <m:t xml:space="preserve">, </m:t>
+            </m:r>
+            <m:sSub>
+              <m:sSubPr>
+                <m:ctrlPr>
+                  <w:rPr>
+                    <w:rFonts w:ascii="Cambria Math" w:eastAsiaTheme="minorEastAsia" w:hAnsi="Cambria Math"/>
+                    <w:i/>
+                  </w:rPr>
+                </m:ctrlPr>
+              </m:sSubPr>
+              <m:e>
+                <m:r>
+                  <w:rPr>
+                    <w:rFonts w:ascii="Cambria Math" w:eastAsiaTheme="minorEastAsia" w:hAnsi="Cambria Math"/>
+                  </w:rPr>
+                  <m:t>s</m:t>
+                </m:r>
+              </m:e>
+              <m:sub>
+                <m:r>
+                  <w:rPr>
+                    <w:rFonts w:ascii="Cambria Math" w:eastAsiaTheme="minorEastAsia" w:hAnsi="Cambria Math"/>
+                  </w:rPr>
+                  <m:t>i+1</m:t>
+                </m:r>
+              </m:sub>
+            </m:sSub>
+            <m:r>
+              <w:rPr>
+                <w:rFonts w:ascii="Cambria Math" w:eastAsiaTheme="minorEastAsia" w:hAnsi="Cambria Math"/>
+              </w:rPr>
+              <m:t xml:space="preserve">, …, </m:t>
+            </m:r>
+            <m:sSub>
+              <m:sSubPr>
+                <m:ctrlPr>
+                  <w:rPr>
+                    <w:rFonts w:ascii="Cambria Math" w:eastAsiaTheme="minorEastAsia" w:hAnsi="Cambria Math"/>
+                    <w:i/>
+                  </w:rPr>
+                </m:ctrlPr>
+              </m:sSubPr>
+              <m:e>
+                <m:r>
+                  <w:rPr>
+                    <w:rFonts w:ascii="Cambria Math" w:eastAsiaTheme="minorEastAsia" w:hAnsi="Cambria Math"/>
+                  </w:rPr>
+                  <m:t>s</m:t>
+                </m:r>
+              </m:e>
+              <m:sub>
+                <m:r>
+                  <w:rPr>
+                    <w:rFonts w:ascii="Cambria Math" w:eastAsiaTheme="minorEastAsia" w:hAnsi="Cambria Math"/>
+                  </w:rPr>
+                  <m:t>j</m:t>
+                </m:r>
+              </m:sub>
+            </m:sSub>
+          </m:e>
+        </m:d>
+      </m:oMath>
+      <w:r>
+        <w:rPr>
+          <w:rFonts w:eastAsiaTheme="minorEastAsia"/>
+        </w:rPr>
+        <w:t xml:space="preserve">, some member of </w:t>
+      </w:r>
+      <m:oMath>
+        <m:sSub>
+          <m:sSubPr>
+            <m:ctrlPr>
+              <w:rPr>
+                <w:rFonts w:ascii="Cambria Math" w:eastAsiaTheme="minorEastAsia" w:hAnsi="Cambria Math"/>
+                <w:i/>
+              </w:rPr>
+            </m:ctrlPr>
+          </m:sSubPr>
+          <m:e>
+            <m:r>
+              <w:rPr>
+                <w:rFonts w:ascii="Cambria Math" w:eastAsiaTheme="minorEastAsia" w:hAnsi="Cambria Math"/>
+              </w:rPr>
+              <m:t>S</m:t>
+            </m:r>
+          </m:e>
+          <m:sub>
+            <m:r>
+              <w:rPr>
+                <w:rFonts w:ascii="Cambria Math" w:eastAsiaTheme="minorEastAsia" w:hAnsi="Cambria Math"/>
+              </w:rPr>
+              <m:t>i, j</m:t>
+            </m:r>
+          </m:sub>
+        </m:sSub>
+      </m:oMath>
+      <w:r>
+        <w:rPr>
+          <w:rFonts w:eastAsiaTheme="minorEastAsia"/>
+        </w:rPr>
+        <w:t xml:space="preserve"> is guaranteed to be chosen as pivot at some point in a run of </w:t>
+      </w:r>
+      <m:oMath>
+        <m:r>
+          <w:rPr>
+            <w:rFonts w:ascii="Cambria Math" w:eastAsiaTheme="minorEastAsia" w:hAnsi="Cambria Math"/>
+          </w:rPr>
+          <m:t>Quicksort</m:t>
+        </m:r>
+        <m:d>
+          <m:dPr>
+            <m:ctrlPr>
+              <w:rPr>
+                <w:rFonts w:ascii="Cambria Math" w:eastAsiaTheme="minorEastAsia" w:hAnsi="Cambria Math"/>
+                <w:i/>
+              </w:rPr>
+            </m:ctrlPr>
+          </m:dPr>
+          <m:e>
+            <m:r>
+              <w:rPr>
+                <w:rFonts w:ascii="Cambria Math" w:eastAsiaTheme="minorEastAsia" w:hAnsi="Cambria Math"/>
+              </w:rPr>
+              <m:t>A, 1, n</m:t>
+            </m:r>
+          </m:e>
+        </m:d>
+      </m:oMath>
+      <w:r>
+        <w:rPr>
+          <w:rFonts w:eastAsiaTheme="minorEastAsia"/>
+        </w:rPr>
+        <w:t xml:space="preserve">. </w:t>
+      </w:r>
+      <w:r>
+        <w:rPr>
+          <w:rFonts w:eastAsiaTheme="minorEastAsia"/>
+        </w:rPr>
+        <w:t>Proof by construction:</w:t>
+      </w:r>
+    </w:p>
+    <w:p>
+      <w:pPr>
+        <w:ind w:firstLine="720"/>
+        <w:rPr>
+          <w:rFonts w:eastAsiaTheme="minorEastAsia"/>
+        </w:rPr>
+      </w:pPr>
+      <w:r>
+        <w:rPr>
+          <w:rFonts w:eastAsiaTheme="minorEastAsia"/>
+        </w:rPr>
+        <w:t xml:space="preserve">Let the input array be </w:t>
+      </w:r>
+      <m:oMath>
+        <m:sSub>
+          <m:sSubPr>
+            <m:ctrlPr>
+              <w:rPr>
+                <w:rFonts w:ascii="Cambria Math" w:eastAsiaTheme="minorEastAsia" w:hAnsi="Cambria Math"/>
+                <w:i/>
+              </w:rPr>
+            </m:ctrlPr>
+          </m:sSubPr>
+          <m:e>
+            <m:r>
+              <w:rPr>
+                <w:rFonts w:ascii="Cambria Math" w:eastAsiaTheme="minorEastAsia" w:hAnsi="Cambria Math"/>
+              </w:rPr>
+              <m:t>A</m:t>
+            </m:r>
+          </m:e>
+          <m:sub>
+            <m:r>
+              <w:rPr>
+                <w:rFonts w:ascii="Cambria Math" w:eastAsiaTheme="minorEastAsia" w:hAnsi="Cambria Math"/>
+              </w:rPr>
+              <m:t>i, j</m:t>
+            </m:r>
+          </m:sub>
+        </m:sSub>
+        <m:r>
+          <w:rPr>
+            <w:rFonts w:ascii="Cambria Math" w:eastAsiaTheme="minorEastAsia" w:hAnsi="Cambria Math"/>
+          </w:rPr>
+          <m:t>=</m:t>
+        </m:r>
+        <m:d>
+          <m:dPr>
+            <m:begChr m:val="{"/>
+            <m:endChr m:val="}"/>
+            <m:ctrlPr>
+              <w:rPr>
+                <w:rFonts w:ascii="Cambria Math" w:eastAsiaTheme="minorEastAsia" w:hAnsi="Cambria Math"/>
+                <w:i/>
+              </w:rPr>
+            </m:ctrlPr>
+          </m:dPr>
+          <m:e>
+            <m:sSub>
+              <m:sSubPr>
+                <m:ctrlPr>
+                  <w:rPr>
+                    <w:rFonts w:ascii="Cambria Math" w:eastAsiaTheme="minorEastAsia" w:hAnsi="Cambria Math"/>
+                    <w:i/>
+                  </w:rPr>
+                </m:ctrlPr>
+              </m:sSubPr>
+              <m:e>
+                <m:r>
+                  <w:rPr>
+                    <w:rFonts w:ascii="Cambria Math" w:eastAsiaTheme="minorEastAsia" w:hAnsi="Cambria Math"/>
+                  </w:rPr>
+                  <m:t>a</m:t>
+                </m:r>
+              </m:e>
+              <m:sub>
+                <m:r>
+                  <w:rPr>
+                    <w:rFonts w:ascii="Cambria Math" w:eastAsiaTheme="minorEastAsia" w:hAnsi="Cambria Math"/>
+                  </w:rPr>
+                  <m:t>i</m:t>
+                </m:r>
+              </m:sub>
+            </m:sSub>
+            <m:r>
+              <w:rPr>
+                <w:rFonts w:ascii="Cambria Math" w:eastAsiaTheme="minorEastAsia" w:hAnsi="Cambria Math"/>
+              </w:rPr>
+              <m:t xml:space="preserve">, </m:t>
+            </m:r>
+            <m:sSub>
+              <m:sSubPr>
+                <m:ctrlPr>
+                  <w:rPr>
+                    <w:rFonts w:ascii="Cambria Math" w:eastAsiaTheme="minorEastAsia" w:hAnsi="Cambria Math"/>
+                    <w:i/>
+                  </w:rPr>
+                </m:ctrlPr>
+              </m:sSubPr>
+              <m:e>
+                <m:r>
+                  <w:rPr>
+                    <w:rFonts w:ascii="Cambria Math" w:eastAsiaTheme="minorEastAsia" w:hAnsi="Cambria Math"/>
+                  </w:rPr>
+                  <m:t>a</m:t>
+                </m:r>
+              </m:e>
+              <m:sub>
+                <m:r>
+                  <w:rPr>
+                    <w:rFonts w:ascii="Cambria Math" w:eastAsiaTheme="minorEastAsia" w:hAnsi="Cambria Math"/>
+                  </w:rPr>
+                  <m:t>i+1</m:t>
+                </m:r>
+              </m:sub>
+            </m:sSub>
+            <m:r>
+              <w:rPr>
+                <w:rFonts w:ascii="Cambria Math" w:eastAsiaTheme="minorEastAsia" w:hAnsi="Cambria Math"/>
+              </w:rPr>
+              <m:t xml:space="preserve">, …, </m:t>
+            </m:r>
+            <m:sSub>
+              <m:sSubPr>
+                <m:ctrlPr>
+                  <w:rPr>
+                    <w:rFonts w:ascii="Cambria Math" w:eastAsiaTheme="minorEastAsia" w:hAnsi="Cambria Math"/>
+                    <w:i/>
+                  </w:rPr>
+                </m:ctrlPr>
+              </m:sSubPr>
+              <m:e>
+                <m:r>
+                  <w:rPr>
+                    <w:rFonts w:ascii="Cambria Math" w:eastAsiaTheme="minorEastAsia" w:hAnsi="Cambria Math"/>
+                  </w:rPr>
+                  <m:t>a</m:t>
+                </m:r>
+              </m:e>
+              <m:sub>
+                <m:r>
+                  <w:rPr>
+                    <w:rFonts w:ascii="Cambria Math" w:eastAsiaTheme="minorEastAsia" w:hAnsi="Cambria Math"/>
+                  </w:rPr>
+                  <m:t>j</m:t>
+                </m:r>
+              </m:sub>
+            </m:sSub>
+          </m:e>
+        </m:d>
+      </m:oMath>
+      <w:r>
+        <w:rPr>
+          <w:rFonts w:eastAsiaTheme="minorEastAsia"/>
+        </w:rPr>
+        <w:t xml:space="preserve">, let the low index pointer be </w:t>
+      </w:r>
+      <m:oMath>
+        <m:r>
+          <w:rPr>
+            <w:rFonts w:ascii="Cambria Math" w:eastAsiaTheme="minorEastAsia" w:hAnsi="Cambria Math"/>
+          </w:rPr>
+          <m:t>left=p</m:t>
+        </m:r>
+      </m:oMath>
+      <w:r>
+        <w:rPr>
+          <w:rFonts w:eastAsiaTheme="minorEastAsia"/>
+        </w:rPr>
+        <w:t xml:space="preserve">, let the high index pointer be </w:t>
+      </w:r>
+      <m:oMath>
+        <m:r>
+          <w:rPr>
+            <w:rFonts w:ascii="Cambria Math" w:eastAsiaTheme="minorEastAsia" w:hAnsi="Cambria Math"/>
+          </w:rPr>
+          <m:t>right=r</m:t>
+        </m:r>
+      </m:oMath>
+      <w:r>
+        <w:rPr>
+          <w:rFonts w:eastAsiaTheme="minorEastAsia"/>
+        </w:rPr>
+        <w:t xml:space="preserve">, and let the pivot be </w:t>
+      </w:r>
+      <m:oMath>
+        <m:r>
+          <w:rPr>
+            <w:rFonts w:ascii="Cambria Math" w:eastAsiaTheme="minorEastAsia" w:hAnsi="Cambria Math"/>
+          </w:rPr>
+          <m:t>pivot=q</m:t>
+        </m:r>
+      </m:oMath>
+      <w:r>
+        <w:rPr>
+          <w:rFonts w:eastAsiaTheme="minorEastAsia"/>
+        </w:rPr>
+        <w:t xml:space="preserve">. </w:t>
+      </w:r>
+      <w:r>
+        <w:rPr>
+          <w:rFonts w:eastAsiaTheme="minorEastAsia"/>
+        </w:rPr>
+        <w:t xml:space="preserve">To start, omit the trivial case where the array only consists of one element, as that is already sorted. Now, initially, it is guaranteed that </w:t>
+      </w:r>
+      <m:oMath>
+        <m:r>
+          <w:rPr>
+            <w:rFonts w:ascii="Cambria Math" w:eastAsiaTheme="minorEastAsia" w:hAnsi="Cambria Math"/>
+          </w:rPr>
+          <m:t>l</m:t>
+        </m:r>
+        <m:r>
+          <w:rPr>
+            <w:rFonts w:ascii="Cambria Math" w:eastAsiaTheme="minorEastAsia" w:hAnsi="Cambria Math"/>
+          </w:rPr>
+          <m:t>eft</m:t>
+        </m:r>
+        <m:r>
+          <w:rPr>
+            <w:rFonts w:ascii="Cambria Math" w:eastAsiaTheme="minorEastAsia" w:hAnsi="Cambria Math"/>
+          </w:rPr>
+          <m:t>&lt;</m:t>
+        </m:r>
+        <m:r>
+          <w:rPr>
+            <w:rFonts w:ascii="Cambria Math" w:eastAsiaTheme="minorEastAsia" w:hAnsi="Cambria Math"/>
+          </w:rPr>
+          <m:t>right</m:t>
+        </m:r>
+      </m:oMath>
+      <w:r>
+        <w:rPr>
+          <w:rFonts w:eastAsiaTheme="minorEastAsia"/>
+        </w:rPr>
+        <w:t xml:space="preserve">, since </w:t>
+      </w:r>
+      <m:oMath>
+        <m:r>
+          <w:rPr>
+            <w:rFonts w:ascii="Cambria Math" w:eastAsiaTheme="minorEastAsia" w:hAnsi="Cambria Math"/>
+          </w:rPr>
+          <m:t>low</m:t>
+        </m:r>
+      </m:oMath>
+      <w:r>
+        <w:rPr>
+          <w:rFonts w:eastAsiaTheme="minorEastAsia"/>
+        </w:rPr>
+        <w:t xml:space="preserve"> is initialized as </w:t>
+      </w:r>
+      <m:oMath>
+        <m:r>
+          <w:rPr>
+            <w:rFonts w:ascii="Cambria Math" w:eastAsiaTheme="minorEastAsia" w:hAnsi="Cambria Math"/>
+          </w:rPr>
+          <m:t>1</m:t>
+        </m:r>
+      </m:oMath>
+      <w:r>
+        <w:rPr>
+          <w:rFonts w:eastAsiaTheme="minorEastAsia"/>
+        </w:rPr>
+        <w:t xml:space="preserve">, and </w:t>
+      </w:r>
+      <m:oMath>
+        <m:r>
+          <w:rPr>
+            <w:rFonts w:ascii="Cambria Math" w:eastAsiaTheme="minorEastAsia" w:hAnsi="Cambria Math"/>
+          </w:rPr>
+          <m:t>n</m:t>
+        </m:r>
+      </m:oMath>
+      <w:r>
+        <w:rPr>
+          <w:rFonts w:eastAsiaTheme="minorEastAsia"/>
+        </w:rPr>
+        <w:t xml:space="preserve"> is assumed to be </w:t>
+      </w:r>
+      <m:oMath>
+        <m:r>
+          <w:rPr>
+            <w:rFonts w:ascii="Cambria Math" w:eastAsiaTheme="minorEastAsia" w:hAnsi="Cambria Math"/>
+          </w:rPr>
+          <m:t>&gt;1</m:t>
+        </m:r>
+      </m:oMath>
+      <w:r>
+        <w:rPr>
+          <w:rFonts w:eastAsiaTheme="minorEastAsia"/>
+        </w:rPr>
+        <w:t xml:space="preserve">. </w:t>
+      </w:r>
+      <w:r>
+        <w:rPr>
+          <w:rFonts w:eastAsiaTheme="minorEastAsia"/>
+        </w:rPr>
+        <w:t xml:space="preserve">Therefore, the </w:t>
+      </w:r>
+      <m:oMath>
+        <m:r>
+          <w:rPr>
+            <w:rFonts w:ascii="Cambria Math" w:eastAsiaTheme="minorEastAsia" w:hAnsi="Cambria Math"/>
+          </w:rPr>
+          <m:t>left</m:t>
+        </m:r>
+        <m:r>
+          <w:rPr>
+            <w:rFonts w:ascii="Cambria Math" w:eastAsiaTheme="minorEastAsia" w:hAnsi="Cambria Math"/>
+          </w:rPr>
+          <m:t>&lt;</m:t>
+        </m:r>
+        <m:r>
+          <w:rPr>
+            <w:rFonts w:ascii="Cambria Math" w:eastAsiaTheme="minorEastAsia" w:hAnsi="Cambria Math"/>
+          </w:rPr>
+          <m:t>right</m:t>
+        </m:r>
+      </m:oMath>
+      <w:r>
+        <w:rPr>
+          <w:rFonts w:eastAsiaTheme="minorEastAsia"/>
+        </w:rPr>
+        <w:t xml:space="preserve"> condition will always be true on the first run of </w:t>
+      </w:r>
+      <m:oMath>
+        <m:r>
+          <w:rPr>
+            <w:rFonts w:ascii="Cambria Math" w:eastAsiaTheme="minorEastAsia" w:hAnsi="Cambria Math"/>
+          </w:rPr>
+          <m:t>Quicksort</m:t>
+        </m:r>
+        <m:d>
+          <m:dPr>
+            <m:ctrlPr>
+              <w:rPr>
+                <w:rFonts w:ascii="Cambria Math" w:eastAsiaTheme="minorEastAsia" w:hAnsi="Cambria Math"/>
+                <w:i/>
+              </w:rPr>
+            </m:ctrlPr>
+          </m:dPr>
+          <m:e>
+            <m:r>
+              <w:rPr>
+                <w:rFonts w:ascii="Cambria Math" w:eastAsiaTheme="minorEastAsia" w:hAnsi="Cambria Math"/>
+              </w:rPr>
+              <m:t>A, 1, n</m:t>
+            </m:r>
+          </m:e>
+        </m:d>
+      </m:oMath>
+      <w:r>
+        <w:rPr>
+          <w:rFonts w:eastAsiaTheme="minorEastAsia"/>
+        </w:rPr>
+        <w:t xml:space="preserve">. </w:t>
+      </w:r>
+      <w:r>
+        <w:rPr>
+          <w:rFonts w:eastAsiaTheme="minorEastAsia"/>
+        </w:rPr>
+        <w:t xml:space="preserve">Then, </w:t>
+      </w:r>
+      <m:oMath>
+        <m:r>
+          <w:rPr>
+            <w:rFonts w:ascii="Cambria Math" w:eastAsiaTheme="minorEastAsia" w:hAnsi="Cambria Math"/>
+          </w:rPr>
+          <m:t>Split</m:t>
+        </m:r>
+        <m:d>
+          <m:dPr>
+            <m:ctrlPr>
+              <w:rPr>
+                <w:rFonts w:ascii="Cambria Math" w:eastAsiaTheme="minorEastAsia" w:hAnsi="Cambria Math"/>
+                <w:i/>
+              </w:rPr>
+            </m:ctrlPr>
+          </m:dPr>
+          <m:e>
+            <m:r>
+              <w:rPr>
+                <w:rFonts w:ascii="Cambria Math" w:eastAsiaTheme="minorEastAsia" w:hAnsi="Cambria Math"/>
+              </w:rPr>
+              <m:t>A, l</m:t>
+            </m:r>
+            <m:r>
+              <w:rPr>
+                <w:rFonts w:ascii="Cambria Math" w:eastAsiaTheme="minorEastAsia" w:hAnsi="Cambria Math"/>
+              </w:rPr>
+              <m:t>eft</m:t>
+            </m:r>
+            <m:r>
+              <w:rPr>
+                <w:rFonts w:ascii="Cambria Math" w:eastAsiaTheme="minorEastAsia" w:hAnsi="Cambria Math"/>
+              </w:rPr>
+              <m:t xml:space="preserve">, </m:t>
+            </m:r>
+            <m:r>
+              <w:rPr>
+                <w:rFonts w:ascii="Cambria Math" w:eastAsiaTheme="minorEastAsia" w:hAnsi="Cambria Math"/>
+              </w:rPr>
+              <m:t>right</m:t>
+            </m:r>
+          </m:e>
+        </m:d>
+      </m:oMath>
+      <w:r>
+        <w:rPr>
+          <w:rFonts w:eastAsiaTheme="minorEastAsia"/>
+        </w:rPr>
+        <w:t xml:space="preserve"> is run and the </w:t>
+      </w:r>
+      <w:r>
+        <w:rPr>
+          <w:rFonts w:eastAsiaTheme="minorEastAsia"/>
+        </w:rPr>
+        <w:t xml:space="preserve">result </w:t>
+      </w:r>
+      <w:r>
+        <w:rPr>
+          <w:rFonts w:eastAsiaTheme="minorEastAsia"/>
+        </w:rPr>
+        <w:t xml:space="preserve">is stored in </w:t>
+      </w:r>
+      <m:oMath>
+        <m:r>
+          <w:rPr>
+            <w:rFonts w:ascii="Cambria Math" w:eastAsiaTheme="minorEastAsia" w:hAnsi="Cambria Math"/>
+          </w:rPr>
+          <m:t>pivot</m:t>
+        </m:r>
+      </m:oMath>
+      <w:r>
+        <w:rPr>
+          <w:rFonts w:eastAsiaTheme="minorEastAsia"/>
+        </w:rPr>
+        <w:t xml:space="preserve">. </w:t>
+      </w:r>
+      <w:r>
+        <w:rPr>
+          <w:rFonts w:eastAsiaTheme="minorEastAsia"/>
+        </w:rPr>
+        <w:t xml:space="preserve">The claim to prove is that this result stored in </w:t>
+      </w:r>
+      <m:oMath>
+        <m:r>
+          <w:rPr>
+            <w:rFonts w:ascii="Cambria Math" w:eastAsiaTheme="minorEastAsia" w:hAnsi="Cambria Math"/>
+          </w:rPr>
+          <m:t>pivot</m:t>
+        </m:r>
+      </m:oMath>
+      <w:r>
+        <w:rPr>
+          <w:rFonts w:eastAsiaTheme="minorEastAsia"/>
+        </w:rPr>
+        <w:t xml:space="preserve"> is guaranteed to be some member of </w:t>
+      </w:r>
+      <m:oMath>
+        <m:sSub>
+          <m:sSubPr>
+            <m:ctrlPr>
+              <w:rPr>
+                <w:rFonts w:ascii="Cambria Math" w:eastAsiaTheme="minorEastAsia" w:hAnsi="Cambria Math"/>
+                <w:i/>
+              </w:rPr>
+            </m:ctrlPr>
+          </m:sSubPr>
+          <m:e>
+            <m:r>
+              <w:rPr>
+                <w:rFonts w:ascii="Cambria Math" w:eastAsiaTheme="minorEastAsia" w:hAnsi="Cambria Math"/>
+              </w:rPr>
+              <m:t>A</m:t>
+            </m:r>
+          </m:e>
+          <m:sub>
+            <m:r>
+              <w:rPr>
+                <w:rFonts w:ascii="Cambria Math" w:eastAsiaTheme="minorEastAsia" w:hAnsi="Cambria Math"/>
+              </w:rPr>
+              <m:t>i, j</m:t>
+            </m:r>
+          </m:sub>
+        </m:sSub>
+      </m:oMath>
+      <w:r>
+        <w:rPr>
+          <w:rFonts w:eastAsiaTheme="minorEastAsia"/>
+        </w:rPr>
+        <w:t>.</w:t>
+      </w:r>
+    </w:p>
+    <w:p>
+      <w:pPr>
+        <w:ind w:firstLine="720"/>
+        <w:rPr>
+          <w:rFonts w:eastAsiaTheme="minorEastAsia"/>
+        </w:rPr>
+      </w:pPr>
+      <w:r>
+        <w:rPr>
+          <w:rFonts w:eastAsiaTheme="minorEastAsia"/>
+        </w:rPr>
+        <w:t xml:space="preserve">The </w:t>
+      </w:r>
+      <m:oMath>
+        <m:r>
+          <w:rPr>
+            <w:rFonts w:ascii="Cambria Math" w:eastAsiaTheme="minorEastAsia" w:hAnsi="Cambria Math"/>
+          </w:rPr>
+          <m:t>Split</m:t>
+        </m:r>
+        <m:d>
+          <m:dPr>
+            <m:ctrlPr>
+              <w:rPr>
+                <w:rFonts w:ascii="Cambria Math" w:eastAsiaTheme="minorEastAsia" w:hAnsi="Cambria Math"/>
+                <w:i/>
+              </w:rPr>
+            </m:ctrlPr>
+          </m:dPr>
+          <m:e>
+            <m:r>
+              <w:rPr>
+                <w:rFonts w:ascii="Cambria Math" w:eastAsiaTheme="minorEastAsia" w:hAnsi="Cambria Math"/>
+              </w:rPr>
+              <m:t>A, l</m:t>
+            </m:r>
+            <m:r>
+              <w:rPr>
+                <w:rFonts w:ascii="Cambria Math" w:eastAsiaTheme="minorEastAsia" w:hAnsi="Cambria Math"/>
+              </w:rPr>
+              <m:t>eft</m:t>
+            </m:r>
+            <m:r>
+              <w:rPr>
+                <w:rFonts w:ascii="Cambria Math" w:eastAsiaTheme="minorEastAsia" w:hAnsi="Cambria Math"/>
+              </w:rPr>
+              <m:t xml:space="preserve">, </m:t>
+            </m:r>
+            <m:r>
+              <w:rPr>
+                <w:rFonts w:ascii="Cambria Math" w:eastAsiaTheme="minorEastAsia" w:hAnsi="Cambria Math"/>
+              </w:rPr>
+              <m:t>right</m:t>
+            </m:r>
+          </m:e>
+        </m:d>
+      </m:oMath>
+      <w:r>
+        <w:rPr>
+          <w:rFonts w:eastAsiaTheme="minorEastAsia"/>
+        </w:rPr>
+        <w:t xml:space="preserve"> function takes the input array </w:t>
+      </w:r>
+      <m:oMath>
+        <m:r>
+          <w:rPr>
+            <w:rFonts w:ascii="Cambria Math" w:eastAsiaTheme="minorEastAsia" w:hAnsi="Cambria Math"/>
+          </w:rPr>
+          <m:t>A</m:t>
+        </m:r>
+      </m:oMath>
+      <w:r>
+        <w:rPr>
+          <w:rFonts w:eastAsiaTheme="minorEastAsia"/>
+        </w:rPr>
+        <w:t xml:space="preserve">, and </w:t>
+      </w:r>
+      <w:r>
+        <w:rPr>
+          <w:rFonts w:eastAsiaTheme="minorEastAsia"/>
+          <w:b/>
+          <w:bCs/>
+        </w:rPr>
+        <w:t xml:space="preserve">picks some member of </w:t>
+      </w:r>
+      <m:oMath>
+        <m:r>
+          <m:rPr>
+            <m:sty m:val="bi"/>
+          </m:rPr>
+          <w:rPr>
+            <w:rFonts w:ascii="Cambria Math" w:eastAsiaTheme="minorEastAsia" w:hAnsi="Cambria Math"/>
+          </w:rPr>
+          <m:t>A</m:t>
+        </m:r>
+      </m:oMath>
+      <w:r>
+        <w:rPr>
+          <w:rFonts w:eastAsiaTheme="minorEastAsia"/>
+          <w:b/>
+          <w:bCs/>
+        </w:rPr>
+        <w:t xml:space="preserve"> as the pivot</w:t>
+      </w:r>
+      <w:r>
+        <w:rPr>
+          <w:rFonts w:eastAsiaTheme="minorEastAsia"/>
+        </w:rPr>
+        <w:t xml:space="preserve">, and stores the result into the </w:t>
+      </w:r>
+      <m:oMath>
+        <m:r>
+          <w:rPr>
+            <w:rFonts w:ascii="Cambria Math" w:eastAsiaTheme="minorEastAsia" w:hAnsi="Cambria Math"/>
+          </w:rPr>
+          <m:t>pivot</m:t>
+        </m:r>
+      </m:oMath>
+      <w:r>
+        <w:rPr>
+          <w:rFonts w:eastAsiaTheme="minorEastAsia"/>
+        </w:rPr>
+        <w:t xml:space="preserve"> variable. </w:t>
+      </w:r>
+      <w:r>
+        <w:rPr>
+          <w:rFonts w:eastAsiaTheme="minorEastAsia"/>
+        </w:rPr>
+        <w:t xml:space="preserve">Moreover, the member it picks is </w:t>
+      </w:r>
+      <w:r>
+        <w:rPr>
+          <w:rFonts w:eastAsiaTheme="minorEastAsia"/>
+          <w:b/>
+          <w:bCs/>
+        </w:rPr>
+        <w:t xml:space="preserve">guaranteed to be between </w:t>
+      </w:r>
+      <m:oMath>
+        <m:r>
+          <m:rPr>
+            <m:sty m:val="bi"/>
+          </m:rPr>
+          <w:rPr>
+            <w:rFonts w:ascii="Cambria Math" w:eastAsiaTheme="minorEastAsia" w:hAnsi="Cambria Math"/>
+          </w:rPr>
+          <m:t>low</m:t>
+        </m:r>
+      </m:oMath>
+      <w:r>
+        <w:rPr>
+          <w:rFonts w:eastAsiaTheme="minorEastAsia"/>
+          <w:b/>
+          <w:bCs/>
+        </w:rPr>
+        <w:t xml:space="preserve"> and </w:t>
+      </w:r>
+      <m:oMath>
+        <m:r>
+          <m:rPr>
+            <m:sty m:val="bi"/>
+          </m:rPr>
+          <w:rPr>
+            <w:rFonts w:ascii="Cambria Math" w:eastAsiaTheme="minorEastAsia" w:hAnsi="Cambria Math"/>
+          </w:rPr>
+          <m:t>high</m:t>
+        </m:r>
+      </m:oMath>
+      <w:r>
+        <w:rPr>
+          <w:rFonts w:eastAsiaTheme="minorEastAsia"/>
+        </w:rPr>
+        <w:t xml:space="preserve">, inclusive, given that </w:t>
+      </w:r>
+      <m:oMath>
+        <m:r>
+          <w:rPr>
+            <w:rFonts w:ascii="Cambria Math" w:eastAsiaTheme="minorEastAsia" w:hAnsi="Cambria Math"/>
+          </w:rPr>
+          <m:t>low</m:t>
+        </m:r>
+      </m:oMath>
+      <w:r>
+        <w:rPr>
+          <w:rFonts w:eastAsiaTheme="minorEastAsia"/>
+        </w:rPr>
+        <w:t xml:space="preserve"> and </w:t>
+      </w:r>
+      <m:oMath>
+        <m:r>
+          <w:rPr>
+            <w:rFonts w:ascii="Cambria Math" w:eastAsiaTheme="minorEastAsia" w:hAnsi="Cambria Math"/>
+          </w:rPr>
+          <m:t>high</m:t>
+        </m:r>
+      </m:oMath>
+      <w:r>
+        <w:rPr>
+          <w:rFonts w:eastAsiaTheme="minorEastAsia"/>
+        </w:rPr>
+        <w:t xml:space="preserve"> are valid indices of the array. </w:t>
+      </w:r>
+      <w:r>
+        <w:rPr>
+          <w:rFonts w:eastAsiaTheme="minorEastAsia"/>
+        </w:rPr>
+        <w:t xml:space="preserve">The way in which it selects the pivot, </w:t>
+      </w:r>
+      <w:r>
+        <w:rPr>
+          <w:rFonts w:eastAsiaTheme="minorEastAsia"/>
+        </w:rPr>
+        <w:t xml:space="preserve">e.g., </w:t>
+      </w:r>
+      <m:oMath>
+        <m:r>
+          <w:rPr>
+            <w:rFonts w:ascii="Cambria Math" w:eastAsiaTheme="minorEastAsia" w:hAnsi="Cambria Math"/>
+          </w:rPr>
+          <m:t>A</m:t>
+        </m:r>
+        <m:d>
+          <m:dPr>
+            <m:begChr m:val="["/>
+            <m:endChr m:val="]"/>
+            <m:ctrlPr>
+              <w:rPr>
+                <w:rFonts w:ascii="Cambria Math" w:eastAsiaTheme="minorEastAsia" w:hAnsi="Cambria Math"/>
+                <w:i/>
+              </w:rPr>
+            </m:ctrlPr>
+          </m:dPr>
+          <m:e>
+            <m:r>
+              <w:rPr>
+                <w:rFonts w:ascii="Cambria Math" w:eastAsiaTheme="minorEastAsia" w:hAnsi="Cambria Math"/>
+              </w:rPr>
+              <m:t>l</m:t>
+            </m:r>
+            <m:r>
+              <w:rPr>
+                <w:rFonts w:ascii="Cambria Math" w:eastAsiaTheme="minorEastAsia" w:hAnsi="Cambria Math"/>
+              </w:rPr>
+              <m:t>eft</m:t>
+            </m:r>
+          </m:e>
+        </m:d>
+      </m:oMath>
+      <w:r>
+        <w:rPr>
+          <w:rFonts w:eastAsiaTheme="minorEastAsia"/>
+        </w:rPr>
+        <w:t xml:space="preserve">, </w:t>
+      </w:r>
+      <m:oMath>
+        <m:r>
+          <w:rPr>
+            <w:rFonts w:ascii="Cambria Math" w:eastAsiaTheme="minorEastAsia" w:hAnsi="Cambria Math"/>
+          </w:rPr>
+          <m:t>A</m:t>
+        </m:r>
+        <m:d>
+          <m:dPr>
+            <m:begChr m:val="["/>
+            <m:endChr m:val="]"/>
+            <m:ctrlPr>
+              <w:rPr>
+                <w:rFonts w:ascii="Cambria Math" w:eastAsiaTheme="minorEastAsia" w:hAnsi="Cambria Math"/>
+                <w:i/>
+              </w:rPr>
+            </m:ctrlPr>
+          </m:dPr>
+          <m:e>
+            <m:r>
+              <w:rPr>
+                <w:rFonts w:ascii="Cambria Math" w:eastAsiaTheme="minorEastAsia" w:hAnsi="Cambria Math"/>
+              </w:rPr>
+              <m:t>right</m:t>
+            </m:r>
+          </m:e>
+        </m:d>
+      </m:oMath>
+      <w:r>
+        <w:rPr>
+          <w:rFonts w:eastAsiaTheme="minorEastAsia"/>
+        </w:rPr>
+        <w:t xml:space="preserve">, </w:t>
+      </w:r>
+      <m:oMath>
+        <m:r>
+          <w:rPr>
+            <w:rFonts w:ascii="Cambria Math" w:eastAsiaTheme="minorEastAsia" w:hAnsi="Cambria Math"/>
+          </w:rPr>
+          <m:t>A</m:t>
+        </m:r>
+        <m:d>
+          <m:dPr>
+            <m:begChr m:val="["/>
+            <m:endChr m:val="]"/>
+            <m:ctrlPr>
+              <w:rPr>
+                <w:rFonts w:ascii="Cambria Math" w:eastAsiaTheme="minorEastAsia" w:hAnsi="Cambria Math"/>
+                <w:i/>
+              </w:rPr>
+            </m:ctrlPr>
+          </m:dPr>
+          <m:e>
+            <m:f>
+              <m:fPr>
+                <m:type m:val="lin"/>
+                <m:ctrlPr>
+                  <w:rPr>
+                    <w:rFonts w:ascii="Cambria Math" w:eastAsiaTheme="minorEastAsia" w:hAnsi="Cambria Math"/>
+                    <w:i/>
+                  </w:rPr>
+                </m:ctrlPr>
+              </m:fPr>
+              <m:num>
+                <m:d>
+                  <m:dPr>
+                    <m:ctrlPr>
+                      <w:rPr>
+                        <w:rFonts w:ascii="Cambria Math" w:eastAsiaTheme="minorEastAsia" w:hAnsi="Cambria Math"/>
+                        <w:i/>
+                      </w:rPr>
+                    </m:ctrlPr>
+                  </m:dPr>
+                  <m:e>
+                    <m:r>
+                      <w:rPr>
+                        <w:rFonts w:ascii="Cambria Math" w:eastAsiaTheme="minorEastAsia" w:hAnsi="Cambria Math"/>
+                      </w:rPr>
+                      <m:t>left+right</m:t>
+                    </m:r>
+                  </m:e>
+                </m:d>
+              </m:num>
+              <m:den>
+                <m:r>
+                  <w:rPr>
+                    <w:rFonts w:ascii="Cambria Math" w:eastAsiaTheme="minorEastAsia" w:hAnsi="Cambria Math"/>
+                  </w:rPr>
+                  <m:t>2</m:t>
+                </m:r>
+              </m:den>
+            </m:f>
+          </m:e>
+        </m:d>
+      </m:oMath>
+      <w:r>
+        <w:rPr>
+          <w:rFonts w:eastAsiaTheme="minorEastAsia"/>
+        </w:rPr>
+        <w:t xml:space="preserve">, or randomly between the range, is immaterial of this proof. </w:t>
+      </w:r>
+      <w:r>
+        <w:rPr>
+          <w:rFonts w:eastAsiaTheme="minorEastAsia"/>
+        </w:rPr>
+        <w:t xml:space="preserve">Therefore, what is left is to prove that </w:t>
+      </w:r>
+      <m:oMath>
+        <m:r>
+          <w:rPr>
+            <w:rFonts w:ascii="Cambria Math" w:eastAsiaTheme="minorEastAsia" w:hAnsi="Cambria Math"/>
+          </w:rPr>
+          <m:t>low</m:t>
+        </m:r>
+      </m:oMath>
+      <w:r>
+        <w:rPr>
+          <w:rFonts w:eastAsiaTheme="minorEastAsia"/>
+        </w:rPr>
+        <w:t xml:space="preserve"> and </w:t>
+      </w:r>
+      <m:oMath>
+        <m:r>
+          <w:rPr>
+            <w:rFonts w:ascii="Cambria Math" w:eastAsiaTheme="minorEastAsia" w:hAnsi="Cambria Math"/>
+          </w:rPr>
+          <m:t>high</m:t>
+        </m:r>
+      </m:oMath>
+      <w:r>
+        <w:rPr>
+          <w:rFonts w:eastAsiaTheme="minorEastAsia"/>
+        </w:rPr>
+        <w:t xml:space="preserve"> are indeed valid indices for the recursive </w:t>
+      </w:r>
+      <m:oMath>
+        <m:r>
+          <w:rPr>
+            <w:rFonts w:ascii="Cambria Math" w:eastAsiaTheme="minorEastAsia" w:hAnsi="Cambria Math"/>
+          </w:rPr>
+          <m:t>Quicksort</m:t>
+        </m:r>
+      </m:oMath>
+      <w:r>
+        <w:rPr>
+          <w:rFonts w:eastAsiaTheme="minorEastAsia"/>
+        </w:rPr>
+        <w:t xml:space="preserve"> invocations.</w:t>
+      </w:r>
+    </w:p>
+    <w:p>
+      <w:pPr>
+        <w:ind w:firstLine="720"/>
+        <w:rPr>
+          <w:rFonts w:eastAsiaTheme="minorEastAsia"/>
+        </w:rPr>
+      </w:pPr>
+      <w:r>
+        <w:rPr>
+          <w:rFonts w:eastAsiaTheme="minorEastAsia"/>
+        </w:rPr>
+        <w:t xml:space="preserve">The first call is </w:t>
+      </w:r>
+      <m:oMath>
+        <m:r>
+          <w:rPr>
+            <w:rFonts w:ascii="Cambria Math" w:eastAsiaTheme="minorEastAsia" w:hAnsi="Cambria Math"/>
+          </w:rPr>
+          <m:t>Quicksort</m:t>
+        </m:r>
+        <m:d>
+          <m:dPr>
+            <m:ctrlPr>
+              <w:rPr>
+                <w:rFonts w:ascii="Cambria Math" w:eastAsiaTheme="minorEastAsia" w:hAnsi="Cambria Math"/>
+                <w:i/>
+              </w:rPr>
+            </m:ctrlPr>
+          </m:dPr>
+          <m:e>
+            <m:r>
+              <w:rPr>
+                <w:rFonts w:ascii="Cambria Math" w:eastAsiaTheme="minorEastAsia" w:hAnsi="Cambria Math"/>
+              </w:rPr>
+              <m:t>A, left, pivot-1</m:t>
+            </m:r>
+          </m:e>
+        </m:d>
+      </m:oMath>
+      <w:r>
+        <w:rPr>
+          <w:rFonts w:eastAsiaTheme="minorEastAsia"/>
+        </w:rPr>
+        <w:t xml:space="preserve"> to sort the left subarray of the pivot, and this is correct because all the items in the range </w:t>
+      </w:r>
+      <m:oMath>
+        <m:d>
+          <m:dPr>
+            <m:ctrlPr>
+              <w:rPr>
+                <w:rFonts w:ascii="Cambria Math" w:eastAsiaTheme="minorEastAsia" w:hAnsi="Cambria Math"/>
+                <w:i/>
+              </w:rPr>
+            </m:ctrlPr>
+          </m:dPr>
+          <m:e>
+            <m:r>
+              <w:rPr>
+                <w:rFonts w:ascii="Cambria Math" w:eastAsiaTheme="minorEastAsia" w:hAnsi="Cambria Math"/>
+              </w:rPr>
+              <m:t>left, pivot-1</m:t>
+            </m:r>
+          </m:e>
+        </m:d>
+      </m:oMath>
+      <w:r>
+        <w:rPr>
+          <w:rFonts w:eastAsiaTheme="minorEastAsia"/>
+        </w:rPr>
+        <w:t xml:space="preserve"> are </w:t>
+      </w:r>
+      <m:oMath>
+        <m:r>
+          <w:rPr>
+            <w:rFonts w:ascii="Cambria Math" w:eastAsiaTheme="minorEastAsia" w:hAnsi="Cambria Math"/>
+          </w:rPr>
+          <m:t>&lt;pivot</m:t>
+        </m:r>
+      </m:oMath>
+      <w:r>
+        <w:rPr>
+          <w:rFonts w:eastAsiaTheme="minorEastAsia"/>
+        </w:rPr>
+        <w:t xml:space="preserve"> in value, since the </w:t>
+      </w:r>
+      <m:oMath>
+        <m:r>
+          <w:rPr>
+            <w:rFonts w:ascii="Cambria Math" w:eastAsiaTheme="minorEastAsia" w:hAnsi="Cambria Math"/>
+          </w:rPr>
+          <m:t>Split</m:t>
+        </m:r>
+      </m:oMath>
+      <w:r>
+        <w:rPr>
+          <w:rFonts w:eastAsiaTheme="minorEastAsia"/>
+        </w:rPr>
+        <w:t xml:space="preserve"> function moved every item </w:t>
+      </w:r>
+      <m:oMath>
+        <m:r>
+          <w:rPr>
+            <w:rFonts w:ascii="Cambria Math" w:eastAsiaTheme="minorEastAsia" w:hAnsi="Cambria Math"/>
+          </w:rPr>
+          <m:t>&lt;pivot</m:t>
+        </m:r>
+      </m:oMath>
+      <w:r>
+        <w:rPr>
+          <w:rFonts w:eastAsiaTheme="minorEastAsia"/>
+        </w:rPr>
+        <w:t xml:space="preserve"> to the left of </w:t>
+      </w:r>
+      <m:oMath>
+        <m:r>
+          <w:rPr>
+            <w:rFonts w:ascii="Cambria Math" w:eastAsiaTheme="minorEastAsia" w:hAnsi="Cambria Math"/>
+          </w:rPr>
+          <m:t>pivot</m:t>
+        </m:r>
+      </m:oMath>
+      <w:r>
+        <w:rPr>
+          <w:rFonts w:eastAsiaTheme="minorEastAsia"/>
+        </w:rPr>
+        <w:t xml:space="preserve">, and since the item at </w:t>
+      </w:r>
+      <m:oMath>
+        <m:r>
+          <w:rPr>
+            <w:rFonts w:ascii="Cambria Math" w:eastAsiaTheme="minorEastAsia" w:hAnsi="Cambria Math"/>
+          </w:rPr>
+          <m:t>pivot</m:t>
+        </m:r>
+      </m:oMath>
+      <w:r>
+        <w:rPr>
+          <w:rFonts w:eastAsiaTheme="minorEastAsia"/>
+        </w:rPr>
+        <w:t xml:space="preserve"> is already in the appropriate position. </w:t>
+      </w:r>
+      <w:r>
+        <w:rPr>
+          <w:rFonts w:eastAsiaTheme="minorEastAsia"/>
+        </w:rPr>
+        <w:t xml:space="preserve">This functionality is similar to sort the right subarray of the pivot, with </w:t>
+      </w:r>
+      <m:oMath>
+        <m:r>
+          <w:rPr>
+            <w:rFonts w:ascii="Cambria Math" w:eastAsiaTheme="minorEastAsia" w:hAnsi="Cambria Math"/>
+          </w:rPr>
+          <m:t>Quicksort</m:t>
+        </m:r>
+        <m:d>
+          <m:dPr>
+            <m:ctrlPr>
+              <w:rPr>
+                <w:rFonts w:ascii="Cambria Math" w:eastAsiaTheme="minorEastAsia" w:hAnsi="Cambria Math"/>
+                <w:i/>
+              </w:rPr>
+            </m:ctrlPr>
+          </m:dPr>
+          <m:e>
+            <m:r>
+              <w:rPr>
+                <w:rFonts w:ascii="Cambria Math" w:eastAsiaTheme="minorEastAsia" w:hAnsi="Cambria Math"/>
+              </w:rPr>
+              <m:t>A, pivot+1, right</m:t>
+            </m:r>
+          </m:e>
+        </m:d>
+      </m:oMath>
+      <w:r>
+        <w:rPr>
+          <w:rFonts w:eastAsiaTheme="minorEastAsia"/>
+        </w:rPr>
+        <w:t xml:space="preserve">, as all items </w:t>
+      </w:r>
+      <m:oMath>
+        <m:r>
+          <w:rPr>
+            <w:rFonts w:ascii="Cambria Math" w:eastAsiaTheme="minorEastAsia" w:hAnsi="Cambria Math"/>
+          </w:rPr>
+          <m:t>&gt;pivot</m:t>
+        </m:r>
+      </m:oMath>
+      <w:r>
+        <w:rPr>
+          <w:rFonts w:eastAsiaTheme="minorEastAsia"/>
+        </w:rPr>
+        <w:t xml:space="preserve"> have been moved to the right of </w:t>
+      </w:r>
+      <m:oMath>
+        <m:r>
+          <w:rPr>
+            <w:rFonts w:ascii="Cambria Math" w:eastAsiaTheme="minorEastAsia" w:hAnsi="Cambria Math"/>
+          </w:rPr>
+          <m:t>pivot</m:t>
+        </m:r>
+      </m:oMath>
+      <w:r>
+        <w:rPr>
+          <w:rFonts w:eastAsiaTheme="minorEastAsia"/>
+        </w:rPr>
+        <w:t>.</w:t>
+      </w:r>
+    </w:p>
+    <w:p>
+      <w:pPr>
+        <w:ind w:firstLine="720"/>
+        <w:rPr>
+          <w:rFonts w:eastAsiaTheme="minorEastAsia"/>
+        </w:rPr>
+      </w:pPr>
+      <w:r>
+        <w:rPr>
+          <w:rFonts w:eastAsiaTheme="minorEastAsia"/>
+        </w:rPr>
+        <w:t>Th</w:t>
+      </w:r>
+      <w:r>
+        <w:rPr>
+          <w:rFonts w:eastAsiaTheme="minorEastAsia"/>
+        </w:rPr>
+        <w:t>is</w:t>
+      </w:r>
+      <w:r>
+        <w:rPr>
+          <w:rFonts w:eastAsiaTheme="minorEastAsia"/>
+        </w:rPr>
+        <w:t xml:space="preserve"> algorithm continues to recurse until </w:t>
+      </w:r>
+      <w:r>
+        <w:rPr>
+          <w:rFonts w:eastAsiaTheme="minorEastAsia"/>
+          <w:b/>
+          <w:bCs/>
+        </w:rPr>
+        <w:t>there is only one item in the subarray</w:t>
+      </w:r>
+      <w:r>
+        <w:rPr>
+          <w:rFonts w:eastAsiaTheme="minorEastAsia"/>
+        </w:rPr>
+        <w:t xml:space="preserve">, then it reaches its base case, namely </w:t>
+      </w:r>
+      <m:oMath>
+        <m:r>
+          <w:rPr>
+            <w:rFonts w:ascii="Cambria Math" w:eastAsiaTheme="minorEastAsia" w:hAnsi="Cambria Math"/>
+          </w:rPr>
+          <m:t>left≥right</m:t>
+        </m:r>
+      </m:oMath>
+      <w:r>
+        <w:rPr>
+          <w:rFonts w:eastAsiaTheme="minorEastAsia"/>
+        </w:rPr>
+        <w:t xml:space="preserve">. </w:t>
+      </w:r>
+      <w:r>
+        <w:rPr>
+          <w:rFonts w:eastAsiaTheme="minorEastAsia"/>
+        </w:rPr>
+        <w:t xml:space="preserve">And at this point, </w:t>
+      </w:r>
+      <w:r>
+        <w:rPr>
+          <w:rFonts w:eastAsiaTheme="minorEastAsia"/>
+          <w:b/>
+          <w:bCs/>
+        </w:rPr>
+        <w:t>this item itself is already sorted</w:t>
+      </w:r>
+      <w:r>
+        <w:rPr>
+          <w:rFonts w:eastAsiaTheme="minorEastAsia"/>
+        </w:rPr>
+        <w:t xml:space="preserve">, so the algorithm is finished with </w:t>
+      </w:r>
+      <w:r>
+        <w:rPr>
+          <w:rFonts w:eastAsiaTheme="minorEastAsia"/>
+        </w:rPr>
+        <w:t xml:space="preserve">sorting </w:t>
+      </w:r>
+      <w:r>
+        <w:rPr>
+          <w:rFonts w:eastAsiaTheme="minorEastAsia"/>
+        </w:rPr>
+        <w:t xml:space="preserve">this section. </w:t>
+      </w:r>
+      <w:r>
+        <w:rPr>
+          <w:rFonts w:eastAsiaTheme="minorEastAsia"/>
+        </w:rPr>
+        <w:t xml:space="preserve">Thus, the indices passed into the recursive </w:t>
+      </w:r>
+      <m:oMath>
+        <m:r>
+          <w:rPr>
+            <w:rFonts w:ascii="Cambria Math" w:eastAsiaTheme="minorEastAsia" w:hAnsi="Cambria Math"/>
+          </w:rPr>
+          <m:t>Quicksort</m:t>
+        </m:r>
+      </m:oMath>
+      <w:r>
+        <w:rPr>
+          <w:rFonts w:eastAsiaTheme="minorEastAsia"/>
+        </w:rPr>
+        <w:t xml:space="preserve"> parameters, namely </w:t>
+      </w:r>
+      <m:oMath>
+        <m:r>
+          <w:rPr>
+            <w:rFonts w:ascii="Cambria Math" w:eastAsiaTheme="minorEastAsia" w:hAnsi="Cambria Math"/>
+          </w:rPr>
+          <m:t>left</m:t>
+        </m:r>
+      </m:oMath>
+      <w:r>
+        <w:rPr>
+          <w:rFonts w:eastAsiaTheme="minorEastAsia"/>
+        </w:rPr>
+        <w:t xml:space="preserve"> and </w:t>
+      </w:r>
+      <m:oMath>
+        <m:r>
+          <w:rPr>
+            <w:rFonts w:ascii="Cambria Math" w:eastAsiaTheme="minorEastAsia" w:hAnsi="Cambria Math"/>
+          </w:rPr>
+          <m:t>right</m:t>
+        </m:r>
+      </m:oMath>
+      <w:r>
+        <w:rPr>
+          <w:rFonts w:eastAsiaTheme="minorEastAsia"/>
+        </w:rPr>
+        <w:t xml:space="preserve">, are valid and correct, </w:t>
+      </w:r>
+      <w:r>
+        <w:rPr>
+          <w:rFonts w:eastAsiaTheme="minorEastAsia"/>
+          <w:b/>
+          <w:bCs/>
+        </w:rPr>
+        <w:t>there is no overlap</w:t>
+      </w:r>
+      <w:r>
+        <w:rPr>
+          <w:rFonts w:eastAsiaTheme="minorEastAsia"/>
+        </w:rPr>
+        <w:t>.</w:t>
+      </w:r>
+    </w:p>
+    <w:p>
+      <w:pPr>
+        <w:ind w:firstLine="720"/>
+        <w:rPr>
+          <w:rFonts w:eastAsiaTheme="minorEastAsia"/>
+        </w:rPr>
+      </w:pPr>
+      <w:r>
+        <w:rPr>
+          <w:rFonts w:eastAsiaTheme="minorEastAsia"/>
+        </w:rPr>
+        <w:t xml:space="preserve">Therefore, since </w:t>
+      </w:r>
+      <m:oMath>
+        <m:r>
+          <w:rPr>
+            <w:rFonts w:ascii="Cambria Math" w:eastAsiaTheme="minorEastAsia" w:hAnsi="Cambria Math"/>
+          </w:rPr>
+          <m:t>left</m:t>
+        </m:r>
+      </m:oMath>
+      <w:r>
+        <w:rPr>
+          <w:rFonts w:eastAsiaTheme="minorEastAsia"/>
+        </w:rPr>
+        <w:t xml:space="preserve"> and </w:t>
+      </w:r>
+      <m:oMath>
+        <m:r>
+          <w:rPr>
+            <w:rFonts w:ascii="Cambria Math" w:eastAsiaTheme="minorEastAsia" w:hAnsi="Cambria Math"/>
+          </w:rPr>
+          <m:t>right</m:t>
+        </m:r>
+      </m:oMath>
+      <w:r>
+        <w:rPr>
+          <w:rFonts w:eastAsiaTheme="minorEastAsia"/>
+        </w:rPr>
+        <w:t xml:space="preserve"> are corre</w:t>
+      </w:r>
+      <w:proofErr w:type="spellStart"/>
+      <w:r>
+        <w:rPr>
+          <w:rFonts w:eastAsiaTheme="minorEastAsia"/>
+        </w:rPr>
+        <w:t>ct</w:t>
+      </w:r>
+      <w:proofErr w:type="spellEnd"/>
+      <w:r>
+        <w:rPr>
+          <w:rFonts w:eastAsiaTheme="minorEastAsia"/>
+        </w:rPr>
+        <w:t xml:space="preserve">, then the </w:t>
+      </w:r>
+      <m:oMath>
+        <m:r>
+          <w:rPr>
+            <w:rFonts w:ascii="Cambria Math" w:eastAsiaTheme="minorEastAsia" w:hAnsi="Cambria Math"/>
+          </w:rPr>
+          <m:t>Split</m:t>
+        </m:r>
+      </m:oMath>
+      <w:r>
+        <w:rPr>
+          <w:rFonts w:eastAsiaTheme="minorEastAsia"/>
+        </w:rPr>
+        <w:t xml:space="preserve"> function correctly selects a pivot from </w:t>
+      </w:r>
+      <m:oMath>
+        <m:r>
+          <w:rPr>
+            <w:rFonts w:ascii="Cambria Math" w:eastAsiaTheme="minorEastAsia" w:hAnsi="Cambria Math"/>
+          </w:rPr>
+          <m:t>A</m:t>
+        </m:r>
+      </m:oMath>
+      <w:r>
+        <w:rPr>
+          <w:rFonts w:eastAsiaTheme="minorEastAsia"/>
+        </w:rPr>
+        <w:t xml:space="preserve"> and stores it into </w:t>
+      </w:r>
+      <m:oMath>
+        <m:r>
+          <w:rPr>
+            <w:rFonts w:ascii="Cambria Math" w:eastAsiaTheme="minorEastAsia" w:hAnsi="Cambria Math"/>
+          </w:rPr>
+          <m:t>pivot</m:t>
+        </m:r>
+      </m:oMath>
+      <w:r>
+        <w:rPr>
+          <w:rFonts w:eastAsiaTheme="minorEastAsia"/>
+        </w:rPr>
+        <w:t xml:space="preserve">, meaning for every </w:t>
+      </w:r>
+      <m:oMath>
+        <m:sSub>
+          <m:sSubPr>
+            <m:ctrlPr>
+              <w:rPr>
+                <w:rFonts w:ascii="Cambria Math" w:eastAsiaTheme="minorEastAsia" w:hAnsi="Cambria Math"/>
+                <w:i/>
+              </w:rPr>
+            </m:ctrlPr>
+          </m:sSubPr>
+          <m:e>
+            <m:r>
+              <w:rPr>
+                <w:rFonts w:ascii="Cambria Math" w:eastAsiaTheme="minorEastAsia" w:hAnsi="Cambria Math"/>
+              </w:rPr>
+              <m:t>A</m:t>
+            </m:r>
+          </m:e>
+          <m:sub>
+            <m:r>
+              <w:rPr>
+                <w:rFonts w:ascii="Cambria Math" w:eastAsiaTheme="minorEastAsia" w:hAnsi="Cambria Math"/>
+              </w:rPr>
+              <m:t>i, j</m:t>
+            </m:r>
+          </m:sub>
+        </m:sSub>
+      </m:oMath>
+      <w:r>
+        <w:rPr>
+          <w:rFonts w:eastAsiaTheme="minorEastAsia"/>
+        </w:rPr>
+        <w:t xml:space="preserve">, some member of </w:t>
+      </w:r>
+      <m:oMath>
+        <m:sSub>
+          <m:sSubPr>
+            <m:ctrlPr>
+              <w:rPr>
+                <w:rFonts w:ascii="Cambria Math" w:eastAsiaTheme="minorEastAsia" w:hAnsi="Cambria Math"/>
+                <w:i/>
+              </w:rPr>
+            </m:ctrlPr>
+          </m:sSubPr>
+          <m:e>
+            <m:r>
+              <w:rPr>
+                <w:rFonts w:ascii="Cambria Math" w:eastAsiaTheme="minorEastAsia" w:hAnsi="Cambria Math"/>
+              </w:rPr>
+              <m:t>A</m:t>
+            </m:r>
+          </m:e>
+          <m:sub>
+            <m:r>
+              <w:rPr>
+                <w:rFonts w:ascii="Cambria Math" w:eastAsiaTheme="minorEastAsia" w:hAnsi="Cambria Math"/>
+              </w:rPr>
+              <m:t>i, j</m:t>
+            </m:r>
+          </m:sub>
+        </m:sSub>
+      </m:oMath>
+      <w:r>
+        <w:rPr>
+          <w:rFonts w:eastAsiaTheme="minorEastAsia"/>
+        </w:rPr>
+        <w:t xml:space="preserve"> is guaranteed to be chosen as pivot</w:t>
+      </w:r>
+      <w:r>
+        <w:rPr>
+          <w:rFonts w:eastAsiaTheme="minorEastAsia"/>
+        </w:rPr>
+        <w:t xml:space="preserve"> until the algorithm finishes. </w:t>
+      </w:r>
+      <w:r>
+        <w:rPr>
+          <w:rFonts w:eastAsiaTheme="minorEastAsia"/>
+        </w:rPr>
+        <w:t xml:space="preserve">Finally, since </w:t>
+      </w:r>
+      <m:oMath>
+        <m:sSub>
+          <m:sSubPr>
+            <m:ctrlPr>
+              <w:rPr>
+                <w:rFonts w:ascii="Cambria Math" w:eastAsiaTheme="minorEastAsia" w:hAnsi="Cambria Math"/>
+                <w:i/>
+              </w:rPr>
+            </m:ctrlPr>
+          </m:sSubPr>
+          <m:e>
+            <m:r>
+              <w:rPr>
+                <w:rFonts w:ascii="Cambria Math" w:eastAsiaTheme="minorEastAsia" w:hAnsi="Cambria Math"/>
+              </w:rPr>
+              <m:t>S</m:t>
+            </m:r>
+          </m:e>
+          <m:sub>
+            <m:r>
+              <w:rPr>
+                <w:rFonts w:ascii="Cambria Math" w:eastAsiaTheme="minorEastAsia" w:hAnsi="Cambria Math"/>
+              </w:rPr>
+              <m:t>i, j</m:t>
+            </m:r>
+          </m:sub>
+        </m:sSub>
+      </m:oMath>
+      <w:r>
+        <w:rPr>
+          <w:rFonts w:eastAsiaTheme="minorEastAsia"/>
+        </w:rPr>
+        <w:t xml:space="preserve"> is simply the sorted version of </w:t>
+      </w:r>
+      <m:oMath>
+        <m:sSub>
+          <m:sSubPr>
+            <m:ctrlPr>
+              <w:rPr>
+                <w:rFonts w:ascii="Cambria Math" w:eastAsiaTheme="minorEastAsia" w:hAnsi="Cambria Math"/>
+                <w:i/>
+              </w:rPr>
+            </m:ctrlPr>
+          </m:sSubPr>
+          <m:e>
+            <m:r>
+              <w:rPr>
+                <w:rFonts w:ascii="Cambria Math" w:eastAsiaTheme="minorEastAsia" w:hAnsi="Cambria Math"/>
+              </w:rPr>
+              <m:t>A</m:t>
+            </m:r>
+          </m:e>
+          <m:sub>
+            <m:r>
+              <w:rPr>
+                <w:rFonts w:ascii="Cambria Math" w:eastAsiaTheme="minorEastAsia" w:hAnsi="Cambria Math"/>
+              </w:rPr>
+              <m:t>i, j</m:t>
+            </m:r>
+          </m:sub>
+        </m:sSub>
+      </m:oMath>
+      <w:r>
+        <w:rPr>
+          <w:rFonts w:eastAsiaTheme="minorEastAsia"/>
+        </w:rPr>
+        <w:t xml:space="preserve">, </w:t>
+      </w:r>
+      <w:r>
+        <w:rPr>
+          <w:rFonts w:eastAsiaTheme="minorEastAsia"/>
+          <w:b/>
+          <w:bCs/>
+        </w:rPr>
+        <w:t>that contains the same items</w:t>
+      </w:r>
+      <w:r>
+        <w:rPr>
+          <w:rFonts w:eastAsiaTheme="minorEastAsia"/>
+        </w:rPr>
+        <w:t>, then by extension</w:t>
+      </w:r>
+      <w:r>
+        <w:rPr>
+          <w:rFonts w:eastAsiaTheme="minorEastAsia"/>
+        </w:rPr>
+        <w:t>,</w:t>
+      </w:r>
+      <w:r>
+        <w:rPr>
+          <w:rFonts w:eastAsiaTheme="minorEastAsia"/>
+        </w:rPr>
+        <w:t xml:space="preserve"> some member of </w:t>
+      </w:r>
+      <m:oMath>
+        <m:sSub>
+          <m:sSubPr>
+            <m:ctrlPr>
+              <w:rPr>
+                <w:rFonts w:ascii="Cambria Math" w:eastAsiaTheme="minorEastAsia" w:hAnsi="Cambria Math"/>
+                <w:i/>
+              </w:rPr>
+            </m:ctrlPr>
+          </m:sSubPr>
+          <m:e>
+            <m:r>
+              <w:rPr>
+                <w:rFonts w:ascii="Cambria Math" w:eastAsiaTheme="minorEastAsia" w:hAnsi="Cambria Math"/>
+              </w:rPr>
+              <m:t>S</m:t>
+            </m:r>
+          </m:e>
+          <m:sub>
+            <m:r>
+              <w:rPr>
+                <w:rFonts w:ascii="Cambria Math" w:eastAsiaTheme="minorEastAsia" w:hAnsi="Cambria Math"/>
+              </w:rPr>
+              <m:t>i, j</m:t>
+            </m:r>
+          </m:sub>
+        </m:sSub>
+      </m:oMath>
+      <w:r>
+        <w:rPr>
+          <w:rFonts w:eastAsiaTheme="minorEastAsia"/>
+        </w:rPr>
+        <w:t xml:space="preserve"> is guaranteed to be chosen as pivot at some point in </w:t>
+      </w:r>
+      <w:r>
+        <w:rPr>
+          <w:rFonts w:eastAsiaTheme="minorEastAsia"/>
+        </w:rPr>
+        <w:t xml:space="preserve">a run of </w:t>
+      </w:r>
+      <m:oMath>
+        <m:r>
+          <w:rPr>
+            <w:rFonts w:ascii="Cambria Math" w:eastAsiaTheme="minorEastAsia" w:hAnsi="Cambria Math"/>
+          </w:rPr>
+          <m:t>Quicksort</m:t>
+        </m:r>
+        <m:d>
+          <m:dPr>
+            <m:ctrlPr>
+              <w:rPr>
+                <w:rFonts w:ascii="Cambria Math" w:eastAsiaTheme="minorEastAsia" w:hAnsi="Cambria Math"/>
+                <w:i/>
+              </w:rPr>
+            </m:ctrlPr>
+          </m:dPr>
+          <m:e>
+            <m:r>
+              <w:rPr>
+                <w:rFonts w:ascii="Cambria Math" w:eastAsiaTheme="minorEastAsia" w:hAnsi="Cambria Math"/>
+              </w:rPr>
+              <m:t>A, 1, n</m:t>
+            </m:r>
+          </m:e>
+        </m:d>
+      </m:oMath>
+      <w:r>
+        <w:rPr>
+          <w:rFonts w:eastAsiaTheme="minorEastAsia"/>
+        </w:rPr>
+        <w:t>, completing the proof.</w:t>
+      </w:r>
     </w:p>
     <w:sectPr>
       <w:headerReference w:type="default" r:id="rId12"/>

</xml_diff>